<commit_message>
diagrama caso de uso, de clases, der. POJOS
</commit_message>
<xml_diff>
--- a/diagramas/13.1.otorgar corazon.docx
+++ b/diagramas/13.1.otorgar corazon.docx
@@ -481,11 +481,58 @@
           </w:p>
         </w:tc>
       </w:tr>
+      <w:tr>
+        <w:trPr>
+          <w:trHeight w:val="680"/>
+          <w:jc w:val="center"/>
+        </w:trPr>
+        <w:tc>
+          <w:tcPr>
+            <w:tcW w:w="4380" w:type="dxa"/>
+            <w:shd w:val="clear" w:color="auto" w:fill="FFD597"/>
+            <w:noWrap/>
+            <w:vAlign w:val="center"/>
+          </w:tcPr>
+          <w:p>
+            <w:pPr>
+              <w:jc w:val="center"/>
+              <w:rPr>
+                <w:b/>
+                <w:sz w:val="36"/>
+                <w:szCs w:val="36"/>
+              </w:rPr>
+            </w:pPr>
+            <w:r>
+              <w:rPr>
+                <w:b/>
+                <w:sz w:val="36"/>
+                <w:szCs w:val="36"/>
+              </w:rPr>
+              <w:t>Caso de uso extendido</w:t>
+            </w:r>
+          </w:p>
+        </w:tc>
+        <w:tc>
+          <w:tcPr>
+            <w:tcW w:w="6520" w:type="dxa"/>
+            <w:shd w:val="clear" w:color="auto" w:fill="FFD597"/>
+            <w:noWrap/>
+            <w:vAlign w:val="center"/>
+          </w:tcPr>
+          <w:p>
+            <w:pPr>
+              <w:rPr>
+                <w:sz w:val="24"/>
+                <w:szCs w:val="24"/>
+              </w:rPr>
+            </w:pPr>
+            <w:bookmarkStart w:id="0" w:name="_GoBack"/>
+            <w:bookmarkEnd w:id="0"/>
+          </w:p>
+        </w:tc>
+      </w:tr>
     </w:tbl>
-    <w:p>
-      <w:bookmarkStart w:id="0" w:name="_GoBack"/>
-      <w:bookmarkEnd w:id="0"/>
-    </w:p>
+    <w:p/>
     <w:sectPr>
       <w:pgSz w:w="16838" w:h="11906" w:orient="landscape"/>
       <w:pgMar w:top="1417" w:right="1701" w:bottom="1417" w:left="1701" w:header="708" w:footer="708" w:gutter="0"/>
@@ -1366,7 +1413,7 @@
 </file>
 
 <file path=customXml/itemProps1.xml><?xml version="1.0" encoding="utf-8"?>
-<ds:datastoreItem xmlns:ds="http://schemas.openxmlformats.org/officeDocument/2006/customXml" ds:itemID="{461D1B71-7F74-4587-8684-8213A74339DE}">
+<ds:datastoreItem xmlns:ds="http://schemas.openxmlformats.org/officeDocument/2006/customXml" ds:itemID="{E6C42B94-69CB-4B74-9221-F0648DD67538}">
   <ds:schemaRefs>
     <ds:schemaRef ds:uri="http://schemas.openxmlformats.org/officeDocument/2006/bibliography"/>
   </ds:schemaRefs>

</xml_diff>

<commit_message>
ultima modificacion de diagrama y casos de uso para la entrega del viernes
</commit_message>
<xml_diff>
--- a/diagramas/13.1.otorgar corazon.docx
+++ b/diagramas/13.1.otorgar corazon.docx
@@ -481,58 +481,11 @@
           </w:p>
         </w:tc>
       </w:tr>
-      <w:tr>
-        <w:trPr>
-          <w:trHeight w:val="680"/>
-          <w:jc w:val="center"/>
-        </w:trPr>
-        <w:tc>
-          <w:tcPr>
-            <w:tcW w:w="4380" w:type="dxa"/>
-            <w:shd w:val="clear" w:color="auto" w:fill="FFD597"/>
-            <w:noWrap/>
-            <w:vAlign w:val="center"/>
-          </w:tcPr>
-          <w:p>
-            <w:pPr>
-              <w:jc w:val="center"/>
-              <w:rPr>
-                <w:b/>
-                <w:sz w:val="36"/>
-                <w:szCs w:val="36"/>
-              </w:rPr>
-            </w:pPr>
-            <w:r>
-              <w:rPr>
-                <w:b/>
-                <w:sz w:val="36"/>
-                <w:szCs w:val="36"/>
-              </w:rPr>
-              <w:t>Caso de uso extendido</w:t>
-            </w:r>
-          </w:p>
-        </w:tc>
-        <w:tc>
-          <w:tcPr>
-            <w:tcW w:w="6520" w:type="dxa"/>
-            <w:shd w:val="clear" w:color="auto" w:fill="FFD597"/>
-            <w:noWrap/>
-            <w:vAlign w:val="center"/>
-          </w:tcPr>
-          <w:p>
-            <w:pPr>
-              <w:rPr>
-                <w:sz w:val="24"/>
-                <w:szCs w:val="24"/>
-              </w:rPr>
-            </w:pPr>
-            <w:bookmarkStart w:id="0" w:name="_GoBack"/>
-            <w:bookmarkEnd w:id="0"/>
-          </w:p>
-        </w:tc>
-      </w:tr>
     </w:tbl>
-    <w:p/>
+    <w:p>
+      <w:bookmarkStart w:id="0" w:name="_GoBack"/>
+      <w:bookmarkEnd w:id="0"/>
+    </w:p>
     <w:sectPr>
       <w:pgSz w:w="16838" w:h="11906" w:orient="landscape"/>
       <w:pgMar w:top="1417" w:right="1701" w:bottom="1417" w:left="1701" w:header="708" w:footer="708" w:gutter="0"/>
@@ -1413,7 +1366,7 @@
 </file>
 
 <file path=customXml/itemProps1.xml><?xml version="1.0" encoding="utf-8"?>
-<ds:datastoreItem xmlns:ds="http://schemas.openxmlformats.org/officeDocument/2006/customXml" ds:itemID="{E6C42B94-69CB-4B74-9221-F0648DD67538}">
+<ds:datastoreItem xmlns:ds="http://schemas.openxmlformats.org/officeDocument/2006/customXml" ds:itemID="{03DE491D-3F45-4050-949C-345BF5497D04}">
   <ds:schemaRefs>
     <ds:schemaRef ds:uri="http://schemas.openxmlformats.org/officeDocument/2006/bibliography"/>
   </ds:schemaRefs>

</xml_diff>